<commit_message>
Update Group 2 Project Plan v1.3.docx
</commit_message>
<xml_diff>
--- a/Paper Work/Project Plans/Group 2 Project Plan v1.3.docx
+++ b/Paper Work/Project Plans/Group 2 Project Plan v1.3.docx
@@ -200,31 +200,13 @@
                               </w:rPr>
                               <w:tab/>
                             </w:r>
-                            <w:proofErr w:type="spellStart"/>
                             <w:r>
                               <w:rPr>
                                 <w:sz w:val="28"/>
                                 <w:lang w:val="en-AU"/>
                               </w:rPr>
-                              <w:t>Assem</w:t>
+                              <w:t>Assem Abdellaoui</w:t>
                             </w:r>
-                            <w:proofErr w:type="spellEnd"/>
-                            <w:r>
-                              <w:rPr>
-                                <w:sz w:val="28"/>
-                                <w:lang w:val="en-AU"/>
-                              </w:rPr>
-                              <w:t xml:space="preserve"> </w:t>
-                            </w:r>
-                            <w:proofErr w:type="spellStart"/>
-                            <w:r>
-                              <w:rPr>
-                                <w:sz w:val="28"/>
-                                <w:lang w:val="en-AU"/>
-                              </w:rPr>
-                              <w:t>Abdellaoui</w:t>
-                            </w:r>
-                            <w:proofErr w:type="spellEnd"/>
                             <w:r>
                               <w:rPr>
                                 <w:sz w:val="28"/>
@@ -288,17 +270,8 @@
                                 <w:sz w:val="28"/>
                                 <w:lang w:val="en-AU"/>
                               </w:rPr>
-                              <w:t xml:space="preserve">Justice </w:t>
+                              <w:t>Justice Pandt</w:t>
                             </w:r>
-                            <w:proofErr w:type="spellStart"/>
-                            <w:r>
-                              <w:rPr>
-                                <w:sz w:val="28"/>
-                                <w:lang w:val="en-AU"/>
-                              </w:rPr>
-                              <w:t>Pandt</w:t>
-                            </w:r>
-                            <w:proofErr w:type="spellEnd"/>
                             <w:r>
                               <w:rPr>
                                 <w:sz w:val="28"/>
@@ -356,32 +329,8 @@
                                 <w:lang w:val="en-AU"/>
                               </w:rPr>
                               <w:tab/>
+                              <w:t>Joud Beniamin</w:t>
                             </w:r>
-                            <w:proofErr w:type="spellStart"/>
-                            <w:r>
-                              <w:rPr>
-                                <w:sz w:val="28"/>
-                                <w:lang w:val="en-AU"/>
-                              </w:rPr>
-                              <w:t>Joud</w:t>
-                            </w:r>
-                            <w:proofErr w:type="spellEnd"/>
-                            <w:r>
-                              <w:rPr>
-                                <w:sz w:val="28"/>
-                                <w:lang w:val="en-AU"/>
-                              </w:rPr>
-                              <w:t xml:space="preserve"> </w:t>
-                            </w:r>
-                            <w:proofErr w:type="spellStart"/>
-                            <w:r>
-                              <w:rPr>
-                                <w:sz w:val="28"/>
-                                <w:lang w:val="en-AU"/>
-                              </w:rPr>
-                              <w:t>Beniamin</w:t>
-                            </w:r>
-                            <w:proofErr w:type="spellEnd"/>
                             <w:r>
                               <w:rPr>
                                 <w:sz w:val="28"/>
@@ -548,31 +497,13 @@
                         </w:rPr>
                         <w:tab/>
                       </w:r>
-                      <w:proofErr w:type="spellStart"/>
                       <w:r>
                         <w:rPr>
                           <w:sz w:val="28"/>
                           <w:lang w:val="en-AU"/>
                         </w:rPr>
-                        <w:t>Assem</w:t>
+                        <w:t>Assem Abdellaoui</w:t>
                       </w:r>
-                      <w:proofErr w:type="spellEnd"/>
-                      <w:r>
-                        <w:rPr>
-                          <w:sz w:val="28"/>
-                          <w:lang w:val="en-AU"/>
-                        </w:rPr>
-                        <w:t xml:space="preserve"> </w:t>
-                      </w:r>
-                      <w:proofErr w:type="spellStart"/>
-                      <w:r>
-                        <w:rPr>
-                          <w:sz w:val="28"/>
-                          <w:lang w:val="en-AU"/>
-                        </w:rPr>
-                        <w:t>Abdellaoui</w:t>
-                      </w:r>
-                      <w:proofErr w:type="spellEnd"/>
                       <w:r>
                         <w:rPr>
                           <w:sz w:val="28"/>
@@ -636,17 +567,8 @@
                           <w:sz w:val="28"/>
                           <w:lang w:val="en-AU"/>
                         </w:rPr>
-                        <w:t xml:space="preserve">Justice </w:t>
+                        <w:t>Justice Pandt</w:t>
                       </w:r>
-                      <w:proofErr w:type="spellStart"/>
-                      <w:r>
-                        <w:rPr>
-                          <w:sz w:val="28"/>
-                          <w:lang w:val="en-AU"/>
-                        </w:rPr>
-                        <w:t>Pandt</w:t>
-                      </w:r>
-                      <w:proofErr w:type="spellEnd"/>
                       <w:r>
                         <w:rPr>
                           <w:sz w:val="28"/>
@@ -704,32 +626,8 @@
                           <w:lang w:val="en-AU"/>
                         </w:rPr>
                         <w:tab/>
+                        <w:t>Joud Beniamin</w:t>
                       </w:r>
-                      <w:proofErr w:type="spellStart"/>
-                      <w:r>
-                        <w:rPr>
-                          <w:sz w:val="28"/>
-                          <w:lang w:val="en-AU"/>
-                        </w:rPr>
-                        <w:t>Joud</w:t>
-                      </w:r>
-                      <w:proofErr w:type="spellEnd"/>
-                      <w:r>
-                        <w:rPr>
-                          <w:sz w:val="28"/>
-                          <w:lang w:val="en-AU"/>
-                        </w:rPr>
-                        <w:t xml:space="preserve"> </w:t>
-                      </w:r>
-                      <w:proofErr w:type="spellStart"/>
-                      <w:r>
-                        <w:rPr>
-                          <w:sz w:val="28"/>
-                          <w:lang w:val="en-AU"/>
-                        </w:rPr>
-                        <w:t>Beniamin</w:t>
-                      </w:r>
-                      <w:proofErr w:type="spellEnd"/>
                       <w:r>
                         <w:rPr>
                           <w:sz w:val="28"/>
@@ -1066,7 +964,7 @@
                                       <w:t>1.</w:t>
                                     </w:r>
                                     <w:r>
-                                      <w:t>2</w:t>
+                                      <w:t>3</w:t>
                                     </w:r>
                                   </w:sdtContent>
                                 </w:sdt>
@@ -1077,7 +975,7 @@
                                   <w:tag w:val=""/>
                                   <w:id w:val="1001242125"/>
                                   <w:dataBinding w:prefixMappings="xmlns:ns0='http://schemas.microsoft.com/office/2006/coverPageProps' " w:xpath="/ns0:CoverPageProperties[1]/ns0:PublishDate[1]" w:storeItemID="{55AF091B-3C7A-41E3-B477-F2FDAA23CFDA}"/>
-                                  <w:date w:fullDate="2018-11-24T00:00:00Z">
+                                  <w:date w:fullDate="2018-12-05T00:00:00Z">
                                     <w:dateFormat w:val="MMMM d, yyyy"/>
                                     <w:lid w:val="en-US"/>
                                     <w:storeMappedDataAs w:val="dateTime"/>
@@ -1091,10 +989,7 @@
                                       <w:pStyle w:val="Subtitle"/>
                                     </w:pPr>
                                     <w:r>
-                                      <w:t xml:space="preserve">November </w:t>
-                                    </w:r>
-                                    <w:r>
-                                      <w:t>24</w:t>
+                                      <w:t>December 5</w:t>
                                     </w:r>
                                     <w:r>
                                       <w:t>, 2018</w:t>
@@ -1144,7 +1039,7 @@
                                 <w:t>1.</w:t>
                               </w:r>
                               <w:r>
-                                <w:t>2</w:t>
+                                <w:t>3</w:t>
                               </w:r>
                             </w:sdtContent>
                           </w:sdt>
@@ -1155,7 +1050,7 @@
                             <w:tag w:val=""/>
                             <w:id w:val="1001242125"/>
                             <w:dataBinding w:prefixMappings="xmlns:ns0='http://schemas.microsoft.com/office/2006/coverPageProps' " w:xpath="/ns0:CoverPageProperties[1]/ns0:PublishDate[1]" w:storeItemID="{55AF091B-3C7A-41E3-B477-F2FDAA23CFDA}"/>
-                            <w:date w:fullDate="2018-11-24T00:00:00Z">
+                            <w:date w:fullDate="2018-12-05T00:00:00Z">
                               <w:dateFormat w:val="MMMM d, yyyy"/>
                               <w:lid w:val="en-US"/>
                               <w:storeMappedDataAs w:val="dateTime"/>
@@ -1169,10 +1064,7 @@
                                 <w:pStyle w:val="Subtitle"/>
                               </w:pPr>
                               <w:r>
-                                <w:t xml:space="preserve">November </w:t>
-                              </w:r>
-                              <w:r>
-                                <w:t>24</w:t>
+                                <w:t>December 5</w:t>
                               </w:r>
                               <w:r>
                                 <w:t>, 2018</w:t>
@@ -1327,7 +1219,7 @@
                   </wp:anchor>
                 </w:drawing>
               </mc:Choice>
-              <mc:Fallback xmlns:wp14="http://schemas.microsoft.com/office/word/2010/wordml" xmlns:a="http://schemas.openxmlformats.org/drawingml/2006/main">
+              <mc:Fallback xmlns:a="http://schemas.openxmlformats.org/drawingml/2006/main" xmlns:wp14="http://schemas.microsoft.com/office/word/2010/wordml">
                 <w:pict w14:anchorId="3AE477BF">
                   <v:group id="Group 38" style="position:absolute;margin-left:0;margin-top:0;width:18pt;height:10in;z-index:251659264;mso-width-percent:29;mso-height-percent:909;mso-left-percent:45;mso-position-horizontal-relative:page;mso-position-vertical:center;mso-position-vertical-relative:page;mso-width-percent:29;mso-height-percent:909;mso-left-percent:45" alt="Title: Decorative sidebar" coordsize="2286,91440" o:spid="_x0000_s1026" w14:anchorId="04DC0D6C" o:gfxdata="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">
                     <v:rect id="Rectangle 39" style="position:absolute;width:2286;height:87820;visibility:visible;mso-wrap-style:square;v-text-anchor:middle" o:spid="_x0000_s1027" fillcolor="#dd8047 [3205]" stroked="f" strokeweight="1pt" o:gfxdata="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"/>
@@ -4945,19 +4837,9 @@
               <w:spacing w:after="100"/>
               <w:ind w:left="0"/>
             </w:pPr>
-            <w:proofErr w:type="spellStart"/>
-            <w:r>
-              <w:t>Joud</w:t>
-            </w:r>
-            <w:proofErr w:type="spellEnd"/>
-            <w:r>
-              <w:t xml:space="preserve"> &amp; </w:t>
-            </w:r>
-            <w:proofErr w:type="spellStart"/>
-            <w:r>
-              <w:t>Assem</w:t>
-            </w:r>
-            <w:proofErr w:type="spellEnd"/>
+            <w:r>
+              <w:t>Joud &amp; Assem</w:t>
+            </w:r>
           </w:p>
         </w:tc>
       </w:tr>
@@ -5941,8 +5823,6 @@
             <w:r>
               <w:t>Presenting evaluation of challenges and approaches to project group</w:t>
             </w:r>
-            <w:bookmarkStart w:id="33" w:name="_GoBack"/>
-            <w:bookmarkEnd w:id="33"/>
           </w:p>
         </w:tc>
         <w:tc>
@@ -6276,7 +6156,7 @@
         <w:pStyle w:val="Heading1"/>
         <w:ind w:left="0" w:right="74"/>
       </w:pPr>
-      <w:bookmarkStart w:id="34" w:name="_Toc517531922"/>
+      <w:bookmarkStart w:id="33" w:name="_Toc517531922"/>
     </w:p>
     <w:p>
       <w:pPr>
@@ -6299,7 +6179,7 @@
         <w:pStyle w:val="Heading1"/>
         <w:ind w:left="0" w:right="74"/>
       </w:pPr>
-      <w:bookmarkStart w:id="35" w:name="_Toc530480962"/>
+      <w:bookmarkStart w:id="34" w:name="_Toc530480962"/>
       <w:r>
         <w:lastRenderedPageBreak/>
         <w:t xml:space="preserve">6. </w:t>
@@ -6313,8 +6193,8 @@
       <w:r>
         <w:t>ssues management</w:t>
       </w:r>
+      <w:bookmarkEnd w:id="33"/>
       <w:bookmarkEnd w:id="34"/>
-      <w:bookmarkEnd w:id="35"/>
     </w:p>
     <w:p>
       <w:pPr>
@@ -6358,13 +6238,13 @@
         <w:pStyle w:val="Heading2"/>
         <w:ind w:left="0" w:right="74"/>
       </w:pPr>
-      <w:bookmarkStart w:id="36" w:name="_Toc517531923"/>
-      <w:bookmarkStart w:id="37" w:name="_Toc530480963"/>
+      <w:bookmarkStart w:id="35" w:name="_Toc517531923"/>
+      <w:bookmarkStart w:id="36" w:name="_Toc530480963"/>
       <w:r>
         <w:t>Internal risks and issues</w:t>
       </w:r>
+      <w:bookmarkEnd w:id="35"/>
       <w:bookmarkEnd w:id="36"/>
-      <w:bookmarkEnd w:id="37"/>
     </w:p>
     <w:tbl>
       <w:tblPr>
@@ -6827,13 +6707,13 @@
         <w:pStyle w:val="Heading2"/>
         <w:ind w:left="0" w:right="74"/>
       </w:pPr>
-      <w:bookmarkStart w:id="38" w:name="_Toc517531924"/>
-      <w:bookmarkStart w:id="39" w:name="_Toc530480964"/>
+      <w:bookmarkStart w:id="37" w:name="_Toc517531924"/>
+      <w:bookmarkStart w:id="38" w:name="_Toc530480964"/>
       <w:r>
         <w:t>External risks and issues</w:t>
       </w:r>
+      <w:bookmarkEnd w:id="37"/>
       <w:bookmarkEnd w:id="38"/>
-      <w:bookmarkEnd w:id="39"/>
     </w:p>
     <w:tbl>
       <w:tblPr>
@@ -7318,8 +7198,8 @@
         <w:pStyle w:val="Heading1"/>
         <w:ind w:left="0" w:right="74"/>
       </w:pPr>
-      <w:bookmarkStart w:id="40" w:name="_Toc517531925"/>
-      <w:bookmarkStart w:id="41" w:name="_Toc530480965"/>
+      <w:bookmarkStart w:id="39" w:name="_Toc517531925"/>
+      <w:bookmarkStart w:id="40" w:name="_Toc530480965"/>
       <w:r>
         <w:lastRenderedPageBreak/>
         <w:t xml:space="preserve">7. Contact </w:t>
@@ -7330,8 +7210,8 @@
       <w:r>
         <w:t>nformation</w:t>
       </w:r>
+      <w:bookmarkEnd w:id="39"/>
       <w:bookmarkEnd w:id="40"/>
-      <w:bookmarkEnd w:id="41"/>
     </w:p>
     <w:p>
       <w:pPr>
@@ -7380,13 +7260,8 @@
         <w:ind w:left="0"/>
       </w:pPr>
       <w:r>
-        <w:t xml:space="preserve">Harald </w:t>
-      </w:r>
-      <w:proofErr w:type="spellStart"/>
-      <w:r>
-        <w:t>Drillenburg</w:t>
-      </w:r>
-      <w:proofErr w:type="spellEnd"/>
+        <w:t>Harald Drillenburg</w:t>
+      </w:r>
       <w:r>
         <w:tab/>
       </w:r>
@@ -7650,28 +7525,18 @@
           <w:lang w:val="en-AU"/>
         </w:rPr>
       </w:pPr>
-      <w:proofErr w:type="spellStart"/>
       <w:r>
         <w:rPr>
           <w:lang w:val="en-AU"/>
         </w:rPr>
         <w:t>Assem</w:t>
       </w:r>
-      <w:proofErr w:type="spellEnd"/>
       <w:r>
         <w:rPr>
           <w:lang w:val="en-AU"/>
         </w:rPr>
-        <w:t xml:space="preserve"> </w:t>
-      </w:r>
-      <w:proofErr w:type="spellStart"/>
-      <w:r>
-        <w:rPr>
-          <w:lang w:val="en-AU"/>
-        </w:rPr>
-        <w:t>Abdellaoui</w:t>
-      </w:r>
-      <w:proofErr w:type="spellEnd"/>
+        <w:t xml:space="preserve"> Abdellaoui</w:t>
+      </w:r>
       <w:r>
         <w:rPr>
           <w:lang w:val="en-AU"/>
@@ -7739,16 +7604,8 @@
         <w:rPr>
           <w:lang w:val="en-AU"/>
         </w:rPr>
-        <w:t xml:space="preserve">Justice </w:t>
-      </w:r>
-      <w:proofErr w:type="spellStart"/>
-      <w:r>
-        <w:rPr>
-          <w:lang w:val="en-AU"/>
-        </w:rPr>
-        <w:t>Pandt</w:t>
-      </w:r>
-      <w:proofErr w:type="spellEnd"/>
+        <w:t>Justice Pandt</w:t>
+      </w:r>
       <w:r>
         <w:rPr>
           <w:lang w:val="en-AU"/>
@@ -7812,28 +7669,12 @@
           <w:lang w:val="en-AU"/>
         </w:rPr>
       </w:pPr>
-      <w:proofErr w:type="spellStart"/>
       <w:r>
         <w:rPr>
           <w:lang w:val="en-AU"/>
         </w:rPr>
-        <w:t>Joud</w:t>
-      </w:r>
-      <w:proofErr w:type="spellEnd"/>
-      <w:r>
-        <w:rPr>
-          <w:lang w:val="en-AU"/>
-        </w:rPr>
-        <w:t xml:space="preserve"> </w:t>
-      </w:r>
-      <w:proofErr w:type="spellStart"/>
-      <w:r>
-        <w:rPr>
-          <w:lang w:val="en-AU"/>
-        </w:rPr>
-        <w:t>Beniamin</w:t>
-      </w:r>
-      <w:proofErr w:type="spellEnd"/>
+        <w:t>Joud Beniamin</w:t>
+      </w:r>
       <w:r>
         <w:rPr>
           <w:lang w:val="en-AU"/>
@@ -7946,7 +7787,7 @@
           <w:tag w:val=""/>
           <w:id w:val="-600561709"/>
           <w:dataBinding w:prefixMappings="xmlns:ns0='http://schemas.microsoft.com/office/2006/coverPageProps' " w:xpath="/ns0:CoverPageProperties[1]/ns0:PublishDate[1]" w:storeItemID="{55AF091B-3C7A-41E3-B477-F2FDAA23CFDA}"/>
-          <w:date w:fullDate="2018-11-24T00:00:00Z">
+          <w:date w:fullDate="2018-12-05T00:00:00Z">
             <w:dateFormat w:val="M/d/yyyy"/>
             <w:lid w:val="en-US"/>
             <w:storeMappedDataAs w:val="dateTime"/>
@@ -7964,7 +7805,7 @@
                 <w:pStyle w:val="Footer"/>
               </w:pPr>
               <w:r>
-                <w:t>11/24/2018</w:t>
+                <w:t>12/5/2018</w:t>
               </w:r>
             </w:p>
           </w:tc>
@@ -14257,7 +14098,7 @@
 
 <file path=customXml/item1.xml><?xml version="1.0" encoding="utf-8"?>
 <CoverPageProperties xmlns="http://schemas.microsoft.com/office/2006/coverPageProps">
-  <PublishDate>2018-11-24T00:00:00</PublishDate>
+  <PublishDate>2018-12-05T00:00:00</PublishDate>
   <Abstract/>
   <CompanyAddress/>
   <CompanyPhone/>
@@ -14296,7 +14137,7 @@
 </file>
 
 <file path=customXml/itemProps3.xml><?xml version="1.0" encoding="utf-8"?>
-<ds:datastoreItem xmlns:ds="http://schemas.openxmlformats.org/officeDocument/2006/customXml" ds:itemID="{977D4FF4-B95D-44BE-9E51-5CBC873A47AC}">
+<ds:datastoreItem xmlns:ds="http://schemas.openxmlformats.org/officeDocument/2006/customXml" ds:itemID="{3FA11CA8-24D8-4D9A-B410-A6A27B7F7F08}">
   <ds:schemaRefs>
     <ds:schemaRef ds:uri="http://schemas.openxmlformats.org/officeDocument/2006/bibliography"/>
   </ds:schemaRefs>

</xml_diff>

<commit_message>
Some editing to plan
</commit_message>
<xml_diff>
--- a/Paper Work/Project Plans/Group 2 Project Plan v1.3.docx
+++ b/Paper Work/Project Plans/Group 2 Project Plan v1.3.docx
@@ -200,13 +200,31 @@
                               </w:rPr>
                               <w:tab/>
                             </w:r>
+                            <w:proofErr w:type="spellStart"/>
                             <w:r>
                               <w:rPr>
                                 <w:sz w:val="28"/>
                                 <w:lang w:val="en-AU"/>
                               </w:rPr>
-                              <w:t>Assem Abdellaoui</w:t>
+                              <w:t>Assem</w:t>
                             </w:r>
+                            <w:proofErr w:type="spellEnd"/>
+                            <w:r>
+                              <w:rPr>
+                                <w:sz w:val="28"/>
+                                <w:lang w:val="en-AU"/>
+                              </w:rPr>
+                              <w:t xml:space="preserve"> </w:t>
+                            </w:r>
+                            <w:proofErr w:type="spellStart"/>
+                            <w:r>
+                              <w:rPr>
+                                <w:sz w:val="28"/>
+                                <w:lang w:val="en-AU"/>
+                              </w:rPr>
+                              <w:t>Abdellaoui</w:t>
+                            </w:r>
+                            <w:proofErr w:type="spellEnd"/>
                             <w:r>
                               <w:rPr>
                                 <w:sz w:val="28"/>
@@ -270,8 +288,17 @@
                                 <w:sz w:val="28"/>
                                 <w:lang w:val="en-AU"/>
                               </w:rPr>
-                              <w:t>Justice Pandt</w:t>
+                              <w:t xml:space="preserve">Justice </w:t>
                             </w:r>
+                            <w:proofErr w:type="spellStart"/>
+                            <w:r>
+                              <w:rPr>
+                                <w:sz w:val="28"/>
+                                <w:lang w:val="en-AU"/>
+                              </w:rPr>
+                              <w:t>Pandt</w:t>
+                            </w:r>
+                            <w:proofErr w:type="spellEnd"/>
                             <w:r>
                               <w:rPr>
                                 <w:sz w:val="28"/>
@@ -329,8 +356,32 @@
                                 <w:lang w:val="en-AU"/>
                               </w:rPr>
                               <w:tab/>
-                              <w:t>Joud Beniamin</w:t>
                             </w:r>
+                            <w:proofErr w:type="spellStart"/>
+                            <w:r>
+                              <w:rPr>
+                                <w:sz w:val="28"/>
+                                <w:lang w:val="en-AU"/>
+                              </w:rPr>
+                              <w:t>Joud</w:t>
+                            </w:r>
+                            <w:proofErr w:type="spellEnd"/>
+                            <w:r>
+                              <w:rPr>
+                                <w:sz w:val="28"/>
+                                <w:lang w:val="en-AU"/>
+                              </w:rPr>
+                              <w:t xml:space="preserve"> </w:t>
+                            </w:r>
+                            <w:proofErr w:type="spellStart"/>
+                            <w:r>
+                              <w:rPr>
+                                <w:sz w:val="28"/>
+                                <w:lang w:val="en-AU"/>
+                              </w:rPr>
+                              <w:t>Beniamin</w:t>
+                            </w:r>
+                            <w:proofErr w:type="spellEnd"/>
                             <w:r>
                               <w:rPr>
                                 <w:sz w:val="28"/>
@@ -497,13 +548,31 @@
                         </w:rPr>
                         <w:tab/>
                       </w:r>
+                      <w:proofErr w:type="spellStart"/>
                       <w:r>
                         <w:rPr>
                           <w:sz w:val="28"/>
                           <w:lang w:val="en-AU"/>
                         </w:rPr>
-                        <w:t>Assem Abdellaoui</w:t>
+                        <w:t>Assem</w:t>
                       </w:r>
+                      <w:proofErr w:type="spellEnd"/>
+                      <w:r>
+                        <w:rPr>
+                          <w:sz w:val="28"/>
+                          <w:lang w:val="en-AU"/>
+                        </w:rPr>
+                        <w:t xml:space="preserve"> </w:t>
+                      </w:r>
+                      <w:proofErr w:type="spellStart"/>
+                      <w:r>
+                        <w:rPr>
+                          <w:sz w:val="28"/>
+                          <w:lang w:val="en-AU"/>
+                        </w:rPr>
+                        <w:t>Abdellaoui</w:t>
+                      </w:r>
+                      <w:proofErr w:type="spellEnd"/>
                       <w:r>
                         <w:rPr>
                           <w:sz w:val="28"/>
@@ -567,8 +636,17 @@
                           <w:sz w:val="28"/>
                           <w:lang w:val="en-AU"/>
                         </w:rPr>
-                        <w:t>Justice Pandt</w:t>
+                        <w:t xml:space="preserve">Justice </w:t>
                       </w:r>
+                      <w:proofErr w:type="spellStart"/>
+                      <w:r>
+                        <w:rPr>
+                          <w:sz w:val="28"/>
+                          <w:lang w:val="en-AU"/>
+                        </w:rPr>
+                        <w:t>Pandt</w:t>
+                      </w:r>
+                      <w:proofErr w:type="spellEnd"/>
                       <w:r>
                         <w:rPr>
                           <w:sz w:val="28"/>
@@ -626,8 +704,32 @@
                           <w:lang w:val="en-AU"/>
                         </w:rPr>
                         <w:tab/>
-                        <w:t>Joud Beniamin</w:t>
                       </w:r>
+                      <w:proofErr w:type="spellStart"/>
+                      <w:r>
+                        <w:rPr>
+                          <w:sz w:val="28"/>
+                          <w:lang w:val="en-AU"/>
+                        </w:rPr>
+                        <w:t>Joud</w:t>
+                      </w:r>
+                      <w:proofErr w:type="spellEnd"/>
+                      <w:r>
+                        <w:rPr>
+                          <w:sz w:val="28"/>
+                          <w:lang w:val="en-AU"/>
+                        </w:rPr>
+                        <w:t xml:space="preserve"> </w:t>
+                      </w:r>
+                      <w:proofErr w:type="spellStart"/>
+                      <w:r>
+                        <w:rPr>
+                          <w:sz w:val="28"/>
+                          <w:lang w:val="en-AU"/>
+                        </w:rPr>
+                        <w:t>Beniamin</w:t>
+                      </w:r>
+                      <w:proofErr w:type="spellEnd"/>
                       <w:r>
                         <w:rPr>
                           <w:sz w:val="28"/>
@@ -2968,7 +3070,21 @@
         <w:rPr>
           <w:lang w:val="en-GB"/>
         </w:rPr>
-        <w:t>In the Oostvaardersplassen nature reserve, three kinds of large herbivores are present: wild horses, wild cattle, and deer. Other major species are geese and birds of prey. As one can surmise from this, there are no major predators present. The ecological system in this nature reserve has been unbalanced from the beginning, partly due to the absence of a top predator and also due to the closed nature of the preserve, meaning the herbivores cannot migrate to new lands in search of food. This has caused overpopulation of these animals and this has led to animals starving, and the general public being very unhappy about this.</w:t>
+        <w:t xml:space="preserve">In the Oostvaardersplassen nature reserve, three kinds of large herbivores are present: wild horses, wild cattle, and deer. Other major species are geese and birds of prey. As one can surmise from this, there are no major predators present. The ecological system in this nature reserve has been unbalanced from the beginning, partly due to the absence of a top predator </w:t>
+      </w:r>
+      <w:proofErr w:type="gramStart"/>
+      <w:r>
+        <w:rPr>
+          <w:lang w:val="en-GB"/>
+        </w:rPr>
+        <w:t>and also</w:t>
+      </w:r>
+      <w:proofErr w:type="gramEnd"/>
+      <w:r>
+        <w:rPr>
+          <w:lang w:val="en-GB"/>
+        </w:rPr>
+        <w:t xml:space="preserve"> due to the closed nature of the preserve, meaning the herbivores cannot migrate to new lands in search of food. This has caused overpopulation of these animals and this has led to animals starving, and the general public being very unhappy about this.</w:t>
       </w:r>
       <w:bookmarkEnd w:id="10"/>
       <w:r>
@@ -4017,7 +4133,25 @@
           <w:sz w:val="22"/>
           <w:lang w:val="en-US"/>
         </w:rPr>
-        <w:t>how the results can be displayed in an application a qualitative literature study will be carried out on the previous classes of Object Oriented Programming</w:t>
+        <w:t xml:space="preserve">how the results can be displayed in an application a qualitative literature study will be carried out on the previous classes of </w:t>
+      </w:r>
+      <w:proofErr w:type="gramStart"/>
+      <w:r>
+        <w:rPr>
+          <w:rFonts w:asciiTheme="minorHAnsi" w:hAnsiTheme="minorHAnsi" w:cstheme="minorHAnsi"/>
+          <w:sz w:val="22"/>
+          <w:lang w:val="en-US"/>
+        </w:rPr>
+        <w:t>Object Oriented</w:t>
+      </w:r>
+      <w:proofErr w:type="gramEnd"/>
+      <w:r>
+        <w:rPr>
+          <w:rFonts w:asciiTheme="minorHAnsi" w:hAnsiTheme="minorHAnsi" w:cstheme="minorHAnsi"/>
+          <w:sz w:val="22"/>
+          <w:lang w:val="en-US"/>
+        </w:rPr>
+        <w:t xml:space="preserve"> Programming</w:t>
       </w:r>
       <w:r>
         <w:rPr>
@@ -4837,9 +4971,19 @@
               <w:spacing w:after="100"/>
               <w:ind w:left="0"/>
             </w:pPr>
-            <w:r>
-              <w:t>Joud &amp; Assem</w:t>
-            </w:r>
+            <w:proofErr w:type="spellStart"/>
+            <w:r>
+              <w:t>Joud</w:t>
+            </w:r>
+            <w:proofErr w:type="spellEnd"/>
+            <w:r>
+              <w:t xml:space="preserve"> &amp; </w:t>
+            </w:r>
+            <w:proofErr w:type="spellStart"/>
+            <w:r>
+              <w:t>Assem</w:t>
+            </w:r>
+            <w:proofErr w:type="spellEnd"/>
           </w:p>
         </w:tc>
       </w:tr>
@@ -5566,9 +5710,6 @@
               <w:spacing w:after="100"/>
               <w:ind w:left="0"/>
             </w:pPr>
-            <w:r>
-              <w:t>8-12</w:t>
-            </w:r>
           </w:p>
         </w:tc>
         <w:tc>
@@ -5586,9 +5727,6 @@
               <w:spacing w:after="100"/>
               <w:ind w:left="0"/>
             </w:pPr>
-            <w:r>
-              <w:t>First draft of final models created</w:t>
-            </w:r>
           </w:p>
         </w:tc>
         <w:tc>
@@ -5625,6 +5763,9 @@
               <w:spacing w:after="100"/>
               <w:ind w:left="0" w:right="0"/>
             </w:pPr>
+            <w:r>
+              <w:t>5</w:t>
+            </w:r>
           </w:p>
         </w:tc>
         <w:tc>
@@ -5642,6 +5783,18 @@
               <w:spacing w:after="100"/>
               <w:ind w:left="0"/>
             </w:pPr>
+            <w:r>
+              <w:t>1</w:t>
+            </w:r>
+            <w:r>
+              <w:t>1</w:t>
+            </w:r>
+            <w:r>
+              <w:t>-1</w:t>
+            </w:r>
+            <w:r>
+              <w:t>2</w:t>
+            </w:r>
           </w:p>
         </w:tc>
         <w:tc>
@@ -5659,6 +5812,9 @@
               <w:spacing w:after="100"/>
               <w:ind w:left="0"/>
             </w:pPr>
+            <w:r>
+              <w:t>Presenting preliminary results of modelling to group</w:t>
+            </w:r>
           </w:p>
         </w:tc>
         <w:tc>
@@ -5695,9 +5851,6 @@
               <w:spacing w:after="100"/>
               <w:ind w:left="0" w:right="0"/>
             </w:pPr>
-            <w:r>
-              <w:t>5</w:t>
-            </w:r>
           </w:p>
         </w:tc>
         <w:tc>
@@ -5716,16 +5869,7 @@
               <w:ind w:left="0"/>
             </w:pPr>
             <w:r>
-              <w:t>1</w:t>
-            </w:r>
-            <w:r>
-              <w:t>1</w:t>
-            </w:r>
-            <w:r>
-              <w:t>-1</w:t>
-            </w:r>
-            <w:r>
-              <w:t>2</w:t>
+              <w:t>12-12</w:t>
             </w:r>
           </w:p>
         </w:tc>
@@ -5745,7 +5889,7 @@
               <w:ind w:left="0"/>
             </w:pPr>
             <w:r>
-              <w:t>Presenting preliminary results of modelling to group</w:t>
+              <w:t>Basic logistics model complete including carrying capacity</w:t>
             </w:r>
           </w:p>
         </w:tc>
@@ -5764,6 +5908,19 @@
               <w:spacing w:after="100"/>
               <w:ind w:left="0"/>
             </w:pPr>
+            <w:proofErr w:type="spellStart"/>
+            <w:r>
+              <w:t>Joud</w:t>
+            </w:r>
+            <w:proofErr w:type="spellEnd"/>
+            <w:r>
+              <w:t xml:space="preserve">, Justin and </w:t>
+            </w:r>
+            <w:proofErr w:type="spellStart"/>
+            <w:r>
+              <w:t>Assem</w:t>
+            </w:r>
+            <w:proofErr w:type="spellEnd"/>
           </w:p>
         </w:tc>
       </w:tr>
@@ -5801,7 +5958,7 @@
               <w:ind w:left="0"/>
             </w:pPr>
             <w:r>
-              <w:t>11-12</w:t>
+              <w:t>13-12</w:t>
             </w:r>
           </w:p>
         </w:tc>
@@ -5821,7 +5978,7 @@
               <w:ind w:left="0"/>
             </w:pPr>
             <w:r>
-              <w:t>Presenting evaluation of challenges and approaches to project group</w:t>
+              <w:t>First and second model implemented in a graph</w:t>
             </w:r>
           </w:p>
         </w:tc>
@@ -5840,6 +5997,9 @@
               <w:spacing w:after="100"/>
               <w:ind w:left="0"/>
             </w:pPr>
+            <w:r>
+              <w:t>Bindu and Justice</w:t>
+            </w:r>
           </w:p>
         </w:tc>
       </w:tr>
@@ -5876,6 +6036,9 @@
               <w:spacing w:after="100"/>
               <w:ind w:left="0"/>
             </w:pPr>
+            <w:r>
+              <w:t>15-12</w:t>
+            </w:r>
           </w:p>
         </w:tc>
         <w:tc>
@@ -5893,6 +6056,9 @@
               <w:spacing w:after="100"/>
               <w:ind w:left="0"/>
             </w:pPr>
+            <w:r>
+              <w:t>Basic model with food production complete</w:t>
+            </w:r>
           </w:p>
         </w:tc>
         <w:tc>
@@ -5910,6 +6076,19 @@
               <w:spacing w:after="100"/>
               <w:ind w:left="0"/>
             </w:pPr>
+            <w:proofErr w:type="spellStart"/>
+            <w:r>
+              <w:t>Joud</w:t>
+            </w:r>
+            <w:proofErr w:type="spellEnd"/>
+            <w:r>
+              <w:t xml:space="preserve">, Justin and </w:t>
+            </w:r>
+            <w:proofErr w:type="spellStart"/>
+            <w:r>
+              <w:t>Assem</w:t>
+            </w:r>
+            <w:proofErr w:type="spellEnd"/>
           </w:p>
         </w:tc>
       </w:tr>
@@ -5929,9 +6108,6 @@
               <w:spacing w:after="100"/>
               <w:ind w:left="0" w:right="0"/>
             </w:pPr>
-            <w:r>
-              <w:t>6</w:t>
-            </w:r>
           </w:p>
         </w:tc>
         <w:tc>
@@ -5949,9 +6125,8 @@
               <w:spacing w:after="100"/>
               <w:ind w:left="0"/>
             </w:pPr>
-            <w:r>
-              <w:t>17-12</w:t>
-            </w:r>
+            <w:bookmarkStart w:id="33" w:name="_GoBack"/>
+            <w:bookmarkEnd w:id="33"/>
           </w:p>
         </w:tc>
         <w:tc>
@@ -5969,9 +6144,6 @@
               <w:spacing w:after="100"/>
               <w:ind w:left="0"/>
             </w:pPr>
-            <w:r>
-              <w:t>Handing in draft of final models</w:t>
-            </w:r>
           </w:p>
         </w:tc>
         <w:tc>
@@ -6009,7 +6181,7 @@
               <w:ind w:left="0" w:right="0"/>
             </w:pPr>
             <w:r>
-              <w:t>7</w:t>
+              <w:t>6</w:t>
             </w:r>
           </w:p>
         </w:tc>
@@ -6029,7 +6201,7 @@
               <w:ind w:left="0"/>
             </w:pPr>
             <w:r>
-              <w:t>24-12</w:t>
+              <w:t>17-12</w:t>
             </w:r>
           </w:p>
         </w:tc>
@@ -6049,7 +6221,13 @@
               <w:ind w:left="0"/>
             </w:pPr>
             <w:r>
-              <w:t>Handing in draft report</w:t>
+              <w:t xml:space="preserve">Handing in </w:t>
+            </w:r>
+            <w:r>
+              <w:t>first</w:t>
+            </w:r>
+            <w:r>
+              <w:t xml:space="preserve"> models</w:t>
             </w:r>
           </w:p>
         </w:tc>
@@ -6087,9 +6265,6 @@
               <w:spacing w:after="100"/>
               <w:ind w:left="0" w:right="0"/>
             </w:pPr>
-            <w:r>
-              <w:t>8</w:t>
-            </w:r>
           </w:p>
         </w:tc>
         <w:tc>
@@ -6107,9 +6282,6 @@
               <w:spacing w:after="100"/>
               <w:ind w:left="0"/>
             </w:pPr>
-            <w:r>
-              <w:t>31-12</w:t>
-            </w:r>
           </w:p>
         </w:tc>
         <w:tc>
@@ -6127,9 +6299,6 @@
               <w:spacing w:after="100"/>
               <w:ind w:left="0"/>
             </w:pPr>
-            <w:r>
-              <w:t>Handing in final report</w:t>
-            </w:r>
           </w:p>
         </w:tc>
         <w:tc>
@@ -6150,13 +6319,171 @@
           </w:p>
         </w:tc>
       </w:tr>
+      <w:tr>
+        <w:tc>
+          <w:tcPr>
+            <w:tcW w:w="851" w:type="dxa"/>
+            <w:tcBorders>
+              <w:top w:val="nil"/>
+              <w:left w:val="nil"/>
+              <w:bottom w:val="nil"/>
+              <w:right w:val="nil"/>
+            </w:tcBorders>
+          </w:tcPr>
+          <w:p>
+            <w:pPr>
+              <w:spacing w:after="100"/>
+              <w:ind w:left="0" w:right="0"/>
+            </w:pPr>
+            <w:r>
+              <w:t>7</w:t>
+            </w:r>
+          </w:p>
+        </w:tc>
+        <w:tc>
+          <w:tcPr>
+            <w:tcW w:w="850" w:type="dxa"/>
+            <w:tcBorders>
+              <w:top w:val="nil"/>
+              <w:left w:val="nil"/>
+              <w:bottom w:val="nil"/>
+              <w:right w:val="nil"/>
+            </w:tcBorders>
+          </w:tcPr>
+          <w:p>
+            <w:pPr>
+              <w:spacing w:after="100"/>
+              <w:ind w:left="0"/>
+            </w:pPr>
+            <w:r>
+              <w:t>24-12</w:t>
+            </w:r>
+          </w:p>
+        </w:tc>
+        <w:tc>
+          <w:tcPr>
+            <w:tcW w:w="6521" w:type="dxa"/>
+            <w:tcBorders>
+              <w:top w:val="nil"/>
+              <w:left w:val="nil"/>
+              <w:bottom w:val="nil"/>
+              <w:right w:val="nil"/>
+            </w:tcBorders>
+          </w:tcPr>
+          <w:p>
+            <w:pPr>
+              <w:spacing w:after="100"/>
+              <w:ind w:left="0"/>
+            </w:pPr>
+            <w:r>
+              <w:t>Handing in draft report</w:t>
+            </w:r>
+          </w:p>
+        </w:tc>
+        <w:tc>
+          <w:tcPr>
+            <w:tcW w:w="1138" w:type="dxa"/>
+            <w:tcBorders>
+              <w:top w:val="nil"/>
+              <w:left w:val="nil"/>
+              <w:bottom w:val="nil"/>
+              <w:right w:val="nil"/>
+            </w:tcBorders>
+          </w:tcPr>
+          <w:p>
+            <w:pPr>
+              <w:spacing w:after="100"/>
+              <w:ind w:left="0"/>
+            </w:pPr>
+          </w:p>
+        </w:tc>
+      </w:tr>
+      <w:tr>
+        <w:tc>
+          <w:tcPr>
+            <w:tcW w:w="851" w:type="dxa"/>
+            <w:tcBorders>
+              <w:top w:val="nil"/>
+              <w:left w:val="nil"/>
+              <w:bottom w:val="nil"/>
+              <w:right w:val="nil"/>
+            </w:tcBorders>
+          </w:tcPr>
+          <w:p>
+            <w:pPr>
+              <w:spacing w:after="100"/>
+              <w:ind w:left="0" w:right="0"/>
+            </w:pPr>
+            <w:r>
+              <w:t>8</w:t>
+            </w:r>
+          </w:p>
+        </w:tc>
+        <w:tc>
+          <w:tcPr>
+            <w:tcW w:w="850" w:type="dxa"/>
+            <w:tcBorders>
+              <w:top w:val="nil"/>
+              <w:left w:val="nil"/>
+              <w:bottom w:val="nil"/>
+              <w:right w:val="nil"/>
+            </w:tcBorders>
+          </w:tcPr>
+          <w:p>
+            <w:pPr>
+              <w:spacing w:after="100"/>
+              <w:ind w:left="0"/>
+            </w:pPr>
+            <w:r>
+              <w:t>31-12</w:t>
+            </w:r>
+          </w:p>
+        </w:tc>
+        <w:tc>
+          <w:tcPr>
+            <w:tcW w:w="6521" w:type="dxa"/>
+            <w:tcBorders>
+              <w:top w:val="nil"/>
+              <w:left w:val="nil"/>
+              <w:bottom w:val="nil"/>
+              <w:right w:val="nil"/>
+            </w:tcBorders>
+          </w:tcPr>
+          <w:p>
+            <w:pPr>
+              <w:spacing w:after="100"/>
+              <w:ind w:left="0"/>
+            </w:pPr>
+            <w:r>
+              <w:t>Handing in final report</w:t>
+            </w:r>
+          </w:p>
+        </w:tc>
+        <w:tc>
+          <w:tcPr>
+            <w:tcW w:w="1138" w:type="dxa"/>
+            <w:tcBorders>
+              <w:top w:val="nil"/>
+              <w:left w:val="nil"/>
+              <w:bottom w:val="nil"/>
+              <w:right w:val="nil"/>
+            </w:tcBorders>
+          </w:tcPr>
+          <w:p>
+            <w:pPr>
+              <w:spacing w:after="100"/>
+              <w:ind w:left="0"/>
+            </w:pPr>
+          </w:p>
+        </w:tc>
+      </w:tr>
     </w:tbl>
     <w:p>
       <w:pPr>
         <w:pStyle w:val="Heading1"/>
         <w:ind w:left="0" w:right="74"/>
       </w:pPr>
-      <w:bookmarkStart w:id="33" w:name="_Toc517531922"/>
+      <w:bookmarkStart w:id="34" w:name="_Toc517531922"/>
     </w:p>
     <w:p>
       <w:pPr>
@@ -6179,7 +6506,7 @@
         <w:pStyle w:val="Heading1"/>
         <w:ind w:left="0" w:right="74"/>
       </w:pPr>
-      <w:bookmarkStart w:id="34" w:name="_Toc530480962"/>
+      <w:bookmarkStart w:id="35" w:name="_Toc530480962"/>
       <w:r>
         <w:lastRenderedPageBreak/>
         <w:t xml:space="preserve">6. </w:t>
@@ -6193,8 +6520,8 @@
       <w:r>
         <w:t>ssues management</w:t>
       </w:r>
-      <w:bookmarkEnd w:id="33"/>
       <w:bookmarkEnd w:id="34"/>
+      <w:bookmarkEnd w:id="35"/>
     </w:p>
     <w:p>
       <w:pPr>
@@ -6238,13 +6565,13 @@
         <w:pStyle w:val="Heading2"/>
         <w:ind w:left="0" w:right="74"/>
       </w:pPr>
-      <w:bookmarkStart w:id="35" w:name="_Toc517531923"/>
-      <w:bookmarkStart w:id="36" w:name="_Toc530480963"/>
+      <w:bookmarkStart w:id="36" w:name="_Toc517531923"/>
+      <w:bookmarkStart w:id="37" w:name="_Toc530480963"/>
       <w:r>
         <w:t>Internal risks and issues</w:t>
       </w:r>
-      <w:bookmarkEnd w:id="35"/>
       <w:bookmarkEnd w:id="36"/>
+      <w:bookmarkEnd w:id="37"/>
     </w:p>
     <w:tbl>
       <w:tblPr>
@@ -6579,7 +6906,15 @@
               <w:ind w:left="74"/>
             </w:pPr>
             <w:r>
-              <w:t>Make a realistic planning, be responsible and manage time well. Also being strict about consequences of being late or missing deadlines.</w:t>
+              <w:t xml:space="preserve">Make a realistic planning, be responsible and manage time well. </w:t>
+            </w:r>
+            <w:proofErr w:type="gramStart"/>
+            <w:r>
+              <w:t>Also</w:t>
+            </w:r>
+            <w:proofErr w:type="gramEnd"/>
+            <w:r>
+              <w:t xml:space="preserve"> being strict about consequences of being late or missing deadlines.</w:t>
             </w:r>
           </w:p>
         </w:tc>
@@ -6707,13 +7042,13 @@
         <w:pStyle w:val="Heading2"/>
         <w:ind w:left="0" w:right="74"/>
       </w:pPr>
-      <w:bookmarkStart w:id="37" w:name="_Toc517531924"/>
-      <w:bookmarkStart w:id="38" w:name="_Toc530480964"/>
+      <w:bookmarkStart w:id="38" w:name="_Toc517531924"/>
+      <w:bookmarkStart w:id="39" w:name="_Toc530480964"/>
       <w:r>
         <w:t>External risks and issues</w:t>
       </w:r>
-      <w:bookmarkEnd w:id="37"/>
       <w:bookmarkEnd w:id="38"/>
+      <w:bookmarkEnd w:id="39"/>
     </w:p>
     <w:tbl>
       <w:tblPr>
@@ -7198,8 +7533,8 @@
         <w:pStyle w:val="Heading1"/>
         <w:ind w:left="0" w:right="74"/>
       </w:pPr>
-      <w:bookmarkStart w:id="39" w:name="_Toc517531925"/>
-      <w:bookmarkStart w:id="40" w:name="_Toc530480965"/>
+      <w:bookmarkStart w:id="40" w:name="_Toc517531925"/>
+      <w:bookmarkStart w:id="41" w:name="_Toc530480965"/>
       <w:r>
         <w:lastRenderedPageBreak/>
         <w:t xml:space="preserve">7. Contact </w:t>
@@ -7210,8 +7545,8 @@
       <w:r>
         <w:t>nformation</w:t>
       </w:r>
-      <w:bookmarkEnd w:id="39"/>
       <w:bookmarkEnd w:id="40"/>
+      <w:bookmarkEnd w:id="41"/>
     </w:p>
     <w:p>
       <w:pPr>
@@ -7260,8 +7595,13 @@
         <w:ind w:left="0"/>
       </w:pPr>
       <w:r>
-        <w:t>Harald Drillenburg</w:t>
-      </w:r>
+        <w:t xml:space="preserve">Harald </w:t>
+      </w:r>
+      <w:proofErr w:type="spellStart"/>
+      <w:r>
+        <w:t>Drillenburg</w:t>
+      </w:r>
+      <w:proofErr w:type="spellEnd"/>
       <w:r>
         <w:tab/>
       </w:r>
@@ -7525,18 +7865,28 @@
           <w:lang w:val="en-AU"/>
         </w:rPr>
       </w:pPr>
+      <w:proofErr w:type="spellStart"/>
       <w:r>
         <w:rPr>
           <w:lang w:val="en-AU"/>
         </w:rPr>
         <w:t>Assem</w:t>
       </w:r>
+      <w:proofErr w:type="spellEnd"/>
       <w:r>
         <w:rPr>
           <w:lang w:val="en-AU"/>
         </w:rPr>
-        <w:t xml:space="preserve"> Abdellaoui</w:t>
-      </w:r>
+        <w:t xml:space="preserve"> </w:t>
+      </w:r>
+      <w:proofErr w:type="spellStart"/>
+      <w:r>
+        <w:rPr>
+          <w:lang w:val="en-AU"/>
+        </w:rPr>
+        <w:t>Abdellaoui</w:t>
+      </w:r>
+      <w:proofErr w:type="spellEnd"/>
       <w:r>
         <w:rPr>
           <w:lang w:val="en-AU"/>
@@ -7604,8 +7954,16 @@
         <w:rPr>
           <w:lang w:val="en-AU"/>
         </w:rPr>
-        <w:t>Justice Pandt</w:t>
-      </w:r>
+        <w:t xml:space="preserve">Justice </w:t>
+      </w:r>
+      <w:proofErr w:type="spellStart"/>
+      <w:r>
+        <w:rPr>
+          <w:lang w:val="en-AU"/>
+        </w:rPr>
+        <w:t>Pandt</w:t>
+      </w:r>
+      <w:proofErr w:type="spellEnd"/>
       <w:r>
         <w:rPr>
           <w:lang w:val="en-AU"/>
@@ -7669,12 +8027,28 @@
           <w:lang w:val="en-AU"/>
         </w:rPr>
       </w:pPr>
+      <w:proofErr w:type="spellStart"/>
       <w:r>
         <w:rPr>
           <w:lang w:val="en-AU"/>
         </w:rPr>
-        <w:t>Joud Beniamin</w:t>
-      </w:r>
+        <w:t>Joud</w:t>
+      </w:r>
+      <w:proofErr w:type="spellEnd"/>
+      <w:r>
+        <w:rPr>
+          <w:lang w:val="en-AU"/>
+        </w:rPr>
+        <w:t xml:space="preserve"> </w:t>
+      </w:r>
+      <w:proofErr w:type="spellStart"/>
+      <w:r>
+        <w:rPr>
+          <w:lang w:val="en-AU"/>
+        </w:rPr>
+        <w:t>Beniamin</w:t>
+      </w:r>
+      <w:proofErr w:type="spellEnd"/>
       <w:r>
         <w:rPr>
           <w:lang w:val="en-AU"/>
@@ -14137,7 +14511,7 @@
 </file>
 
 <file path=customXml/itemProps3.xml><?xml version="1.0" encoding="utf-8"?>
-<ds:datastoreItem xmlns:ds="http://schemas.openxmlformats.org/officeDocument/2006/customXml" ds:itemID="{3FA11CA8-24D8-4D9A-B410-A6A27B7F7F08}">
+<ds:datastoreItem xmlns:ds="http://schemas.openxmlformats.org/officeDocument/2006/customXml" ds:itemID="{CBE043A6-64F2-40C1-91A3-EEE92E261489}">
   <ds:schemaRefs>
     <ds:schemaRef ds:uri="http://schemas.openxmlformats.org/officeDocument/2006/bibliography"/>
   </ds:schemaRefs>

</xml_diff>